<commit_message>
Testo Software Configuration Management
</commit_message>
<xml_diff>
--- a/Componenti Project Plan/Software Life Cycle/Software_Life_Cycle.docx
+++ b/Componenti Project Plan/Software Life Cycle/Software_Life_Cycle.docx
@@ -268,23 +268,7 @@
           <w:sz w:val="24"/>
           <w:szCs w:val="24"/>
         </w:rPr>
-        <w:t xml:space="preserve"> e ogni suo membro mette le proprie conoscenze/competenze al servizio </w:t>
-      </w:r>
-      <w:proofErr w:type="gramStart"/>
-      <w:r>
-        <w:rPr>
-          <w:sz w:val="24"/>
-          <w:szCs w:val="24"/>
-        </w:rPr>
-        <w:t>del team</w:t>
-      </w:r>
-      <w:proofErr w:type="gramEnd"/>
-      <w:r>
-        <w:rPr>
-          <w:sz w:val="24"/>
-          <w:szCs w:val="24"/>
-        </w:rPr>
-        <w:t>.</w:t>
+        <w:t xml:space="preserve"> e ogni suo membro mette le proprie conoscenze/competenze al servizio del team.</w:t>
       </w:r>
     </w:p>
     <w:p>
@@ -308,21 +292,12 @@
           <w:szCs w:val="24"/>
         </w:rPr>
       </w:pPr>
-      <w:proofErr w:type="gramStart"/>
-      <w:r>
-        <w:rPr>
-          <w:sz w:val="24"/>
-          <w:szCs w:val="24"/>
-        </w:rPr>
-        <w:t>Il team</w:t>
-      </w:r>
-      <w:proofErr w:type="gramEnd"/>
-      <w:r>
-        <w:rPr>
-          <w:sz w:val="24"/>
-          <w:szCs w:val="24"/>
-        </w:rPr>
-        <w:t xml:space="preserve"> deve adattarsi rapidamente ai cambiamenti in maniera flessibile</w:t>
+      <w:r>
+        <w:rPr>
+          <w:sz w:val="24"/>
+          <w:szCs w:val="24"/>
+        </w:rPr>
+        <w:t>Il team deve adattarsi rapidamente ai cambiamenti in maniera flessibile</w:t>
       </w:r>
       <w:r>
         <w:rPr>
@@ -511,23 +486,7 @@
           <w:sz w:val="24"/>
           <w:szCs w:val="24"/>
         </w:rPr>
-        <w:t xml:space="preserve">Ogni giorno i membri </w:t>
-      </w:r>
-      <w:proofErr w:type="gramStart"/>
-      <w:r>
-        <w:rPr>
-          <w:sz w:val="24"/>
-          <w:szCs w:val="24"/>
-        </w:rPr>
-        <w:t>del team</w:t>
-      </w:r>
-      <w:proofErr w:type="gramEnd"/>
-      <w:r>
-        <w:rPr>
-          <w:sz w:val="24"/>
-          <w:szCs w:val="24"/>
-        </w:rPr>
-        <w:t xml:space="preserve"> si consul</w:t>
+        <w:t>Ogni giorno i membri del team si consul</w:t>
       </w:r>
       <w:r>
         <w:rPr>
@@ -823,23 +782,7 @@
           <w:sz w:val="24"/>
           <w:szCs w:val="24"/>
         </w:rPr>
-        <w:t xml:space="preserve">Spesso è necessario lavorare </w:t>
-      </w:r>
-      <w:proofErr w:type="gramStart"/>
-      <w:r>
-        <w:rPr>
-          <w:sz w:val="24"/>
-          <w:szCs w:val="24"/>
-        </w:rPr>
-        <w:t xml:space="preserve">in </w:t>
-      </w:r>
-      <w:proofErr w:type="gramEnd"/>
-      <w:r>
-        <w:rPr>
-          <w:sz w:val="24"/>
-          <w:szCs w:val="24"/>
-        </w:rPr>
-        <w:t xml:space="preserve">coppia: un membro scrive mentre l’altro revisiona e </w:t>
+        <w:t xml:space="preserve">Spesso è necessario lavorare in coppia: un membro scrive mentre l’altro revisiona e </w:t>
       </w:r>
       <w:r>
         <w:rPr>

</xml_diff>